<commit_message>
GAM340 - add narrative to rubric
</commit_message>
<xml_diff>
--- a/GAM340/1/2019-20-gam340-assignment-1-brief.docx
+++ b/GAM340/1/2019-20-gam340-assignment-1-brief.docx
@@ -371,19 +371,11 @@
         <w:tblStyle w:val="TableGrid"/>
         <w:tblW w:w="10915" w:type="dxa"/>
         <w:tblInd w:w="392" w:type="dxa"/>
-        <w:tblBorders>
-          <w:top w:val="none" w:sz="0" w:space="0" w:color="auto"/>
-          <w:left w:val="none" w:sz="0" w:space="0" w:color="auto"/>
-          <w:bottom w:val="none" w:sz="0" w:space="0" w:color="auto"/>
-          <w:right w:val="none" w:sz="0" w:space="0" w:color="auto"/>
-          <w:insideH w:val="none" w:sz="0" w:space="0" w:color="auto"/>
-          <w:insideV w:val="none" w:sz="0" w:space="0" w:color="auto"/>
-        </w:tblBorders>
         <w:tblLook w:val="04A0" w:firstRow="1" w:lastRow="0" w:firstColumn="1" w:lastColumn="0" w:noHBand="0" w:noVBand="1"/>
       </w:tblPr>
       <w:tblGrid>
-        <w:gridCol w:w="3228"/>
-        <w:gridCol w:w="7687"/>
+        <w:gridCol w:w="3234"/>
+        <w:gridCol w:w="7681"/>
       </w:tblGrid>
       <w:tr>
         <w:tc>
@@ -400,7 +392,6 @@
                 <w:lang w:val="en-GB"/>
               </w:rPr>
             </w:pPr>
-            <w:bookmarkStart w:id="0" w:name="_GoBack"/>
           </w:p>
           <w:p>
             <w:pPr>
@@ -412,7 +403,7 @@
                 <w:lang w:val="en-GB"/>
               </w:rPr>
             </w:pPr>
-            <w:bookmarkStart w:id="1" w:name="OLE_LINK11"/>
+            <w:bookmarkStart w:id="0" w:name="OLE_LINK11"/>
           </w:p>
           <w:p>
             <w:r>
@@ -422,6 +413,42 @@
               <w:instrText xml:space="preserve"> INCLUDEPICTURE "https://encrypted-tbn0.gstatic.com/images?q=tbn:ANd9GcT8Gx2dD2VnT9-c6Fq2fusuNJ1eLffM0NtAnSFCk3u-U7C2OAb3" \* MERGEFORMATINET </w:instrText>
             </w:r>
             <w:r>
+              <w:fldChar w:fldCharType="separate"/>
+            </w:r>
+            <w:r>
+              <w:rPr>
+                <w:noProof/>
+              </w:rPr>
+              <w:fldChar w:fldCharType="begin"/>
+            </w:r>
+            <w:r>
+              <w:rPr>
+                <w:noProof/>
+              </w:rPr>
+              <w:instrText xml:space="preserve"> </w:instrText>
+            </w:r>
+            <w:r>
+              <w:rPr>
+                <w:noProof/>
+              </w:rPr>
+              <w:instrText>INCLUDEPICTURE  "https://encrypted-tbn0.gstatic.com/images?q=tbn:ANd9GcT8Gx2dD2VnT9-c6Fq2fusuNJ1eLffM0NtAnSFCk3u-</w:instrText>
+            </w:r>
+            <w:r>
+              <w:rPr>
+                <w:noProof/>
+              </w:rPr>
+              <w:instrText>U7C2OAb3" \* MERGEFORMATINET</w:instrText>
+            </w:r>
+            <w:r>
+              <w:rPr>
+                <w:noProof/>
+              </w:rPr>
+              <w:instrText xml:space="preserve"> </w:instrText>
+            </w:r>
+            <w:r>
+              <w:rPr>
+                <w:noProof/>
+              </w:rPr>
               <w:fldChar w:fldCharType="separate"/>
             </w:r>
             <w:r>
@@ -448,10 +475,16 @@
                   <v:path o:extrusionok="f" gradientshapeok="t" o:connecttype="rect"/>
                   <o:lock v:ext="edit" aspectratio="t"/>
                 </v:shapetype>
-                <v:shape id="_x0000_i1026" type="#_x0000_t75" alt="Image result for games portfolio advice" style="width:151pt;height:84pt;mso-width-percent:0;mso-height-percent:0;mso-width-percent:0;mso-height-percent:0">
+                <v:shape id="_x0000_i1027" type="#_x0000_t75" alt="Image result for games portfolio advice" style="width:150.9pt;height:84.2pt;mso-width-percent:0;mso-height-percent:0;mso-width-percent:0;mso-height-percent:0">
                   <v:imagedata r:id="rId9" r:href="rId10"/>
                 </v:shape>
               </w:pict>
+            </w:r>
+            <w:r>
+              <w:rPr>
+                <w:noProof/>
+              </w:rPr>
+              <w:fldChar w:fldCharType="end"/>
             </w:r>
             <w:r>
               <w:fldChar w:fldCharType="end"/>
@@ -610,11 +643,47 @@
               <w:rPr>
                 <w:noProof/>
               </w:rPr>
+              <w:fldChar w:fldCharType="begin"/>
+            </w:r>
+            <w:r>
+              <w:rPr>
+                <w:noProof/>
+              </w:rPr>
+              <w:instrText xml:space="preserve"> </w:instrText>
+            </w:r>
+            <w:r>
+              <w:rPr>
+                <w:noProof/>
+              </w:rPr>
+              <w:instrText>INCLUDEPICTURE  "https://encrypted-tbn0.gstatic.com/images?q=tbn:ANd9GcRHD5Q-SQSONSsy45ZlGbKk0NM4e9Q2KJAUZ9pXSuNi2RhTRKqZ" \* MERGEFORMATINET</w:instrText>
+            </w:r>
+            <w:r>
+              <w:rPr>
+                <w:noProof/>
+              </w:rPr>
+              <w:instrText xml:space="preserve"> </w:instrText>
+            </w:r>
+            <w:r>
+              <w:rPr>
+                <w:noProof/>
+              </w:rPr>
+              <w:fldChar w:fldCharType="separate"/>
+            </w:r>
+            <w:r>
+              <w:rPr>
+                <w:noProof/>
+              </w:rPr>
               <w:pict w14:anchorId="4277B1CE">
-                <v:shape id="_x0000_i1025" type="#_x0000_t75" alt="Related image" style="width:149pt;height:92pt;mso-width-percent:0;mso-height-percent:0;mso-width-percent:0;mso-height-percent:0">
+                <v:shape id="_x0000_i1026" type="#_x0000_t75" alt="Related image" style="width:149.3pt;height:91.95pt;mso-width-percent:0;mso-height-percent:0;mso-width-percent:0;mso-height-percent:0">
                   <v:imagedata r:id="rId11" r:href="rId12"/>
                 </v:shape>
               </w:pict>
+            </w:r>
+            <w:r>
+              <w:rPr>
+                <w:noProof/>
+              </w:rPr>
+              <w:fldChar w:fldCharType="end"/>
             </w:r>
             <w:r>
               <w:fldChar w:fldCharType="end"/>
@@ -860,23 +929,55 @@
             <w:pPr>
               <w:pStyle w:val="BodyText"/>
               <w:spacing w:before="10"/>
+              <w:jc w:val="center"/>
               <w:rPr>
                 <w:rFonts w:cstheme="minorHAnsi"/>
                 <w:sz w:val="22"/>
                 <w:lang w:val="en-GB"/>
               </w:rPr>
             </w:pPr>
-          </w:p>
-          <w:p>
-            <w:pPr>
-              <w:pStyle w:val="BodyText"/>
-              <w:spacing w:before="10"/>
+            <w:r>
               <w:rPr>
                 <w:rFonts w:cstheme="minorHAnsi"/>
                 <w:sz w:val="22"/>
                 <w:lang w:val="en-GB"/>
               </w:rPr>
-            </w:pPr>
+              <w:drawing>
+                <wp:inline distT="0" distB="0" distL="0" distR="0" wp14:anchorId="21C53497" wp14:editId="4CB9E2DC">
+                  <wp:extent cx="1543537" cy="2377440"/>
+                  <wp:effectExtent l="0" t="0" r="0" b="0"/>
+                  <wp:docPr id="5" name="Picture 5"/>
+                  <wp:cNvGraphicFramePr>
+                    <a:graphicFrameLocks xmlns:a="http://schemas.openxmlformats.org/drawingml/2006/main" noChangeAspect="1"/>
+                  </wp:cNvGraphicFramePr>
+                  <a:graphic xmlns:a="http://schemas.openxmlformats.org/drawingml/2006/main">
+                    <a:graphicData uri="http://schemas.openxmlformats.org/drawingml/2006/picture">
+                      <pic:pic xmlns:pic="http://schemas.openxmlformats.org/drawingml/2006/picture">
+                        <pic:nvPicPr>
+                          <pic:cNvPr id="1" name=""/>
+                          <pic:cNvPicPr/>
+                        </pic:nvPicPr>
+                        <pic:blipFill>
+                          <a:blip r:embed="rId13"/>
+                          <a:stretch>
+                            <a:fillRect/>
+                          </a:stretch>
+                        </pic:blipFill>
+                        <pic:spPr>
+                          <a:xfrm>
+                            <a:off x="0" y="0"/>
+                            <a:ext cx="1565476" cy="2411232"/>
+                          </a:xfrm>
+                          <a:prstGeom prst="rect">
+                            <a:avLst/>
+                          </a:prstGeom>
+                        </pic:spPr>
+                      </pic:pic>
+                    </a:graphicData>
+                  </a:graphic>
+                </wp:inline>
+              </w:drawing>
+            </w:r>
           </w:p>
           <w:p>
             <w:pPr>
@@ -891,6 +992,25 @@
           </w:p>
           <w:p>
             <w:pPr>
+              <w:jc w:val="center"/>
+            </w:pPr>
+            <w:r>
+              <w:rPr>
+                <w:rFonts w:asciiTheme="minorHAnsi" w:eastAsia="Verdana" w:hAnsiTheme="minorHAnsi" w:cstheme="minorHAnsi"/>
+                <w:noProof/>
+                <w:sz w:val="22"/>
+                <w:szCs w:val="20"/>
+                <w:lang w:eastAsia="en-US"/>
+              </w:rPr>
+              <w:pict w14:anchorId="03455654">
+                <v:shape id="_x0000_i1025" type="#_x0000_t75" alt="/var/folders/v7/bjz4cys124x93w_t3bjp7dgw0000gn/T/com.microsoft.Word/Content.MSO/70836.tmp" style="width:134.25pt;height:134.25pt;mso-width-percent:0;mso-height-percent:0;mso-width-percent:0;mso-height-percent:0">
+                  <v:imagedata r:id="rId14" o:title="70836"/>
+                </v:shape>
+              </w:pict>
+            </w:r>
+          </w:p>
+          <w:p>
+            <w:pPr>
               <w:pStyle w:val="BodyText"/>
               <w:spacing w:before="10"/>
               <w:rPr>
@@ -911,7 +1031,18 @@
               </w:rPr>
             </w:pPr>
           </w:p>
-          <w:bookmarkEnd w:id="1"/>
+          <w:p>
+            <w:pPr>
+              <w:pStyle w:val="BodyText"/>
+              <w:spacing w:before="10"/>
+              <w:rPr>
+                <w:rFonts w:cstheme="minorHAnsi"/>
+                <w:sz w:val="22"/>
+                <w:lang w:val="en-GB"/>
+              </w:rPr>
+            </w:pPr>
+          </w:p>
+          <w:bookmarkEnd w:id="0"/>
           <w:p>
             <w:pPr>
               <w:pStyle w:val="BodyText"/>
@@ -1099,7 +1230,10 @@
               </w:numPr>
             </w:pPr>
             <w:r>
-              <w:t>What ‘portfolio materials’ means is different to each discipline; your route tutor will give you some advice</w:t>
+              <w:t xml:space="preserve">What ‘portfolio materials’ means is different to each discipline; your route tutor will </w:t>
+            </w:r>
+            <w:r>
+              <w:t>provide you with specific advice.</w:t>
             </w:r>
           </w:p>
           <w:p>
@@ -1123,6 +1257,25 @@
               </w:numPr>
             </w:pPr>
             <w:r>
+              <w:rPr>
+                <w:i/>
+                <w:iCs/>
+              </w:rPr>
+              <w:t>The best portfolios tell a story and illustrate a process</w:t>
+            </w:r>
+            <w:r>
+              <w:t>, your portfolio should contain a narrative and/or process that describes the rationale and approach behind your work. Whilst this is likely to be route specific, route specific examples will be given to aid your development processes.</w:t>
+            </w:r>
+          </w:p>
+          <w:p>
+            <w:pPr>
+              <w:pStyle w:val="AssignmentPara"/>
+              <w:numPr>
+                <w:ilvl w:val="0"/>
+                <w:numId w:val="8"/>
+              </w:numPr>
+            </w:pPr>
+            <w:r>
               <w:t>Your portfolio piece should sit conceptually within your promotional pieces (assignment 2).</w:t>
             </w:r>
           </w:p>
@@ -1205,10 +1358,7 @@
               <w:pStyle w:val="Heading1"/>
             </w:pPr>
             <w:r>
-              <w:t xml:space="preserve">Part </w:t>
-            </w:r>
-            <w:r>
-              <w:t>B</w:t>
+              <w:t>Part B</w:t>
             </w:r>
           </w:p>
           <w:p>
@@ -1261,6 +1411,7 @@
               <w:pStyle w:val="AssignmentPara"/>
             </w:pPr>
             <w:r>
+              <w:lastRenderedPageBreak/>
               <w:t xml:space="preserve"> </w:t>
             </w:r>
           </w:p>
@@ -1269,10 +1420,7 @@
               <w:pStyle w:val="Heading1"/>
             </w:pPr>
             <w:r>
-              <w:t xml:space="preserve">Part </w:t>
-            </w:r>
-            <w:r>
-              <w:t>C</w:t>
+              <w:t>Part C</w:t>
             </w:r>
           </w:p>
           <w:p>
@@ -1302,11 +1450,7 @@
               <w:t xml:space="preserve"> </w:t>
             </w:r>
             <w:r>
-              <w:t xml:space="preserve">You will receive informal </w:t>
-            </w:r>
-            <w:r>
-              <w:lastRenderedPageBreak/>
-              <w:t>feedback during the showcase.</w:t>
+              <w:t>You will receive informal feedback during the showcase.</w:t>
             </w:r>
           </w:p>
           <w:p>
@@ -1476,7 +1620,6 @@
           </w:p>
         </w:tc>
       </w:tr>
-      <w:bookmarkEnd w:id="0"/>
     </w:tbl>
     <w:p>
       <w:pPr>
@@ -1495,7 +1638,7 @@
           <w:sz w:val="24"/>
         </w:rPr>
         <w:sectPr>
-          <w:footerReference w:type="default" r:id="rId13"/>
+          <w:footerReference w:type="default" r:id="rId15"/>
           <w:pgSz w:w="11910" w:h="16840"/>
           <w:pgMar w:top="460" w:right="440" w:bottom="340" w:left="0" w:header="720" w:footer="720" w:gutter="0"/>
           <w:cols w:space="720"/>
@@ -2017,7 +2160,15 @@
                 <w:sz w:val="16"/>
                 <w:szCs w:val="16"/>
               </w:rPr>
-              <w:t>60%</w:t>
+              <w:t>5</w:t>
+            </w:r>
+            <w:r>
+              <w:rPr>
+                <w:rFonts w:asciiTheme="minorHAnsi" w:hAnsiTheme="minorHAnsi" w:cstheme="minorHAnsi"/>
+                <w:sz w:val="16"/>
+                <w:szCs w:val="16"/>
+              </w:rPr>
+              <w:t>0%</w:t>
             </w:r>
           </w:p>
         </w:tc>
@@ -2422,7 +2573,7 @@
                 <w:sz w:val="16"/>
                 <w:szCs w:val="16"/>
               </w:rPr>
-              <w:t>Relevance to professional pathway</w:t>
+              <w:t>Portfolio narrative / process</w:t>
             </w:r>
           </w:p>
         </w:tc>
@@ -2446,7 +2597,611 @@
                 <w:sz w:val="16"/>
                 <w:szCs w:val="16"/>
               </w:rPr>
-              <w:t>40%</w:t>
+              <w:t>30%</w:t>
+            </w:r>
+          </w:p>
+        </w:tc>
+        <w:tc>
+          <w:tcPr>
+            <w:tcW w:w="1396" w:type="dxa"/>
+          </w:tcPr>
+          <w:p>
+            <w:pPr>
+              <w:rPr>
+                <w:rFonts w:asciiTheme="minorHAnsi" w:hAnsiTheme="minorHAnsi" w:cstheme="minorHAnsi"/>
+                <w:sz w:val="16"/>
+                <w:szCs w:val="16"/>
+              </w:rPr>
+            </w:pPr>
+            <w:r>
+              <w:rPr>
+                <w:rFonts w:asciiTheme="minorHAnsi" w:hAnsiTheme="minorHAnsi" w:cstheme="minorHAnsi"/>
+                <w:sz w:val="16"/>
+                <w:szCs w:val="16"/>
+              </w:rPr>
+              <w:t>Nothing submitted</w:t>
+            </w:r>
+          </w:p>
+        </w:tc>
+        <w:tc>
+          <w:tcPr>
+            <w:tcW w:w="1681" w:type="dxa"/>
+          </w:tcPr>
+          <w:p>
+            <w:pPr>
+              <w:rPr>
+                <w:rFonts w:asciiTheme="minorHAnsi" w:hAnsiTheme="minorHAnsi" w:cstheme="minorHAnsi"/>
+                <w:sz w:val="16"/>
+                <w:szCs w:val="16"/>
+              </w:rPr>
+            </w:pPr>
+            <w:r>
+              <w:rPr>
+                <w:rFonts w:asciiTheme="minorHAnsi" w:hAnsiTheme="minorHAnsi" w:cstheme="minorHAnsi"/>
+                <w:sz w:val="16"/>
+                <w:szCs w:val="16"/>
+              </w:rPr>
+              <w:t>Work contains a</w:t>
+            </w:r>
+            <w:r>
+              <w:rPr>
+                <w:rFonts w:asciiTheme="minorHAnsi" w:hAnsiTheme="minorHAnsi" w:cstheme="minorHAnsi"/>
+                <w:sz w:val="16"/>
+                <w:szCs w:val="16"/>
+              </w:rPr>
+              <w:t xml:space="preserve"> confusing</w:t>
+            </w:r>
+            <w:r>
+              <w:rPr>
+                <w:rFonts w:asciiTheme="minorHAnsi" w:hAnsiTheme="minorHAnsi" w:cstheme="minorHAnsi"/>
+                <w:sz w:val="16"/>
+                <w:szCs w:val="16"/>
+              </w:rPr>
+              <w:t xml:space="preserve"> narrative</w:t>
+            </w:r>
+            <w:r>
+              <w:rPr>
+                <w:rFonts w:asciiTheme="minorHAnsi" w:hAnsiTheme="minorHAnsi" w:cstheme="minorHAnsi"/>
+                <w:sz w:val="16"/>
+                <w:szCs w:val="16"/>
+              </w:rPr>
+              <w:t xml:space="preserve"> and/or process</w:t>
+            </w:r>
+            <w:r>
+              <w:rPr>
+                <w:rFonts w:asciiTheme="minorHAnsi" w:hAnsiTheme="minorHAnsi" w:cstheme="minorHAnsi"/>
+                <w:sz w:val="16"/>
+                <w:szCs w:val="16"/>
+              </w:rPr>
+              <w:t xml:space="preserve"> that encapsulates </w:t>
+            </w:r>
+            <w:r>
+              <w:rPr>
+                <w:rFonts w:asciiTheme="minorHAnsi" w:hAnsiTheme="minorHAnsi" w:cstheme="minorHAnsi"/>
+                <w:sz w:val="16"/>
+                <w:szCs w:val="16"/>
+              </w:rPr>
+              <w:t xml:space="preserve">some </w:t>
+            </w:r>
+            <w:r>
+              <w:rPr>
+                <w:rFonts w:asciiTheme="minorHAnsi" w:hAnsiTheme="minorHAnsi" w:cstheme="minorHAnsi"/>
+                <w:sz w:val="16"/>
+                <w:szCs w:val="16"/>
+              </w:rPr>
+              <w:t>aspects the work</w:t>
+            </w:r>
+            <w:r>
+              <w:rPr>
+                <w:rFonts w:asciiTheme="minorHAnsi" w:hAnsiTheme="minorHAnsi" w:cstheme="minorHAnsi"/>
+                <w:sz w:val="16"/>
+                <w:szCs w:val="16"/>
+              </w:rPr>
+              <w:t xml:space="preserve"> but misses out key aspects</w:t>
+            </w:r>
+            <w:r>
+              <w:rPr>
+                <w:rFonts w:asciiTheme="minorHAnsi" w:hAnsiTheme="minorHAnsi" w:cstheme="minorHAnsi"/>
+                <w:sz w:val="16"/>
+                <w:szCs w:val="16"/>
+              </w:rPr>
+              <w:t xml:space="preserve"> and considerations</w:t>
+            </w:r>
+            <w:bookmarkStart w:id="1" w:name="_GoBack"/>
+            <w:bookmarkEnd w:id="1"/>
+            <w:r>
+              <w:rPr>
+                <w:rFonts w:asciiTheme="minorHAnsi" w:hAnsiTheme="minorHAnsi" w:cstheme="minorHAnsi"/>
+                <w:sz w:val="16"/>
+                <w:szCs w:val="16"/>
+              </w:rPr>
+              <w:t>.</w:t>
+            </w:r>
+          </w:p>
+          <w:p>
+            <w:pPr>
+              <w:rPr>
+                <w:rFonts w:asciiTheme="minorHAnsi" w:hAnsiTheme="minorHAnsi" w:cstheme="minorHAnsi"/>
+                <w:sz w:val="16"/>
+                <w:szCs w:val="16"/>
+              </w:rPr>
+            </w:pPr>
+          </w:p>
+        </w:tc>
+        <w:tc>
+          <w:tcPr>
+            <w:tcW w:w="1681" w:type="dxa"/>
+          </w:tcPr>
+          <w:p>
+            <w:pPr>
+              <w:rPr>
+                <w:rFonts w:asciiTheme="minorHAnsi" w:hAnsiTheme="minorHAnsi" w:cstheme="minorHAnsi"/>
+                <w:sz w:val="16"/>
+                <w:szCs w:val="16"/>
+              </w:rPr>
+            </w:pPr>
+            <w:r>
+              <w:rPr>
+                <w:rFonts w:asciiTheme="minorHAnsi" w:hAnsiTheme="minorHAnsi" w:cstheme="minorHAnsi"/>
+                <w:sz w:val="16"/>
+                <w:szCs w:val="16"/>
+              </w:rPr>
+              <w:t xml:space="preserve">Work contains a narrative </w:t>
+            </w:r>
+            <w:r>
+              <w:rPr>
+                <w:rFonts w:asciiTheme="minorHAnsi" w:hAnsiTheme="minorHAnsi" w:cstheme="minorHAnsi"/>
+                <w:sz w:val="16"/>
+                <w:szCs w:val="16"/>
+              </w:rPr>
+              <w:t>and/or process</w:t>
+            </w:r>
+            <w:r>
+              <w:rPr>
+                <w:rFonts w:asciiTheme="minorHAnsi" w:hAnsiTheme="minorHAnsi" w:cstheme="minorHAnsi"/>
+                <w:sz w:val="16"/>
+                <w:szCs w:val="16"/>
+              </w:rPr>
+              <w:t xml:space="preserve"> </w:t>
+            </w:r>
+            <w:r>
+              <w:rPr>
+                <w:rFonts w:asciiTheme="minorHAnsi" w:hAnsiTheme="minorHAnsi" w:cstheme="minorHAnsi"/>
+                <w:sz w:val="16"/>
+                <w:szCs w:val="16"/>
+              </w:rPr>
+              <w:t xml:space="preserve">that encapsulates </w:t>
+            </w:r>
+            <w:r>
+              <w:rPr>
+                <w:rFonts w:asciiTheme="minorHAnsi" w:hAnsiTheme="minorHAnsi" w:cstheme="minorHAnsi"/>
+                <w:sz w:val="16"/>
+                <w:szCs w:val="16"/>
+              </w:rPr>
+              <w:t xml:space="preserve">some aspects </w:t>
+            </w:r>
+            <w:r>
+              <w:rPr>
+                <w:rFonts w:asciiTheme="minorHAnsi" w:hAnsiTheme="minorHAnsi" w:cstheme="minorHAnsi"/>
+                <w:sz w:val="16"/>
+                <w:szCs w:val="16"/>
+              </w:rPr>
+              <w:t>the work using an approach such as 5Ws&amp;H</w:t>
+            </w:r>
+            <w:r>
+              <w:rPr>
+                <w:rFonts w:asciiTheme="minorHAnsi" w:hAnsiTheme="minorHAnsi" w:cstheme="minorHAnsi"/>
+                <w:sz w:val="16"/>
+                <w:szCs w:val="16"/>
+              </w:rPr>
+              <w:t xml:space="preserve"> but leaves out key considerations</w:t>
+            </w:r>
+            <w:r>
+              <w:rPr>
+                <w:rFonts w:asciiTheme="minorHAnsi" w:hAnsiTheme="minorHAnsi" w:cstheme="minorHAnsi"/>
+                <w:sz w:val="16"/>
+                <w:szCs w:val="16"/>
+              </w:rPr>
+              <w:t xml:space="preserve"> / aspects</w:t>
+            </w:r>
+            <w:r>
+              <w:rPr>
+                <w:rFonts w:asciiTheme="minorHAnsi" w:hAnsiTheme="minorHAnsi" w:cstheme="minorHAnsi"/>
+                <w:sz w:val="16"/>
+                <w:szCs w:val="16"/>
+              </w:rPr>
+              <w:t>.</w:t>
+            </w:r>
+          </w:p>
+          <w:p>
+            <w:pPr>
+              <w:rPr>
+                <w:rFonts w:asciiTheme="minorHAnsi" w:hAnsiTheme="minorHAnsi" w:cstheme="minorHAnsi"/>
+                <w:sz w:val="16"/>
+                <w:szCs w:val="16"/>
+              </w:rPr>
+            </w:pPr>
+          </w:p>
+          <w:p>
+            <w:pPr>
+              <w:rPr>
+                <w:rFonts w:asciiTheme="minorHAnsi" w:hAnsiTheme="minorHAnsi" w:cstheme="minorHAnsi"/>
+                <w:sz w:val="16"/>
+                <w:szCs w:val="16"/>
+              </w:rPr>
+            </w:pPr>
+            <w:r>
+              <w:rPr>
+                <w:rFonts w:asciiTheme="minorHAnsi" w:hAnsiTheme="minorHAnsi" w:cstheme="minorHAnsi"/>
+                <w:sz w:val="16"/>
+                <w:szCs w:val="16"/>
+              </w:rPr>
+              <w:t>Narrative may read as a fairly muddled/confusing account</w:t>
+            </w:r>
+          </w:p>
+        </w:tc>
+        <w:tc>
+          <w:tcPr>
+            <w:tcW w:w="1680" w:type="dxa"/>
+          </w:tcPr>
+          <w:p>
+            <w:pPr>
+              <w:rPr>
+                <w:rFonts w:asciiTheme="minorHAnsi" w:hAnsiTheme="minorHAnsi" w:cstheme="minorHAnsi"/>
+                <w:sz w:val="16"/>
+                <w:szCs w:val="16"/>
+              </w:rPr>
+            </w:pPr>
+            <w:r>
+              <w:rPr>
+                <w:rFonts w:asciiTheme="minorHAnsi" w:hAnsiTheme="minorHAnsi" w:cstheme="minorHAnsi"/>
+                <w:sz w:val="16"/>
+                <w:szCs w:val="16"/>
+              </w:rPr>
+              <w:t>Work contains a narrative</w:t>
+            </w:r>
+            <w:r>
+              <w:rPr>
+                <w:rFonts w:asciiTheme="minorHAnsi" w:hAnsiTheme="minorHAnsi" w:cstheme="minorHAnsi"/>
+                <w:sz w:val="16"/>
+                <w:szCs w:val="16"/>
+              </w:rPr>
+              <w:t xml:space="preserve"> </w:t>
+            </w:r>
+            <w:r>
+              <w:rPr>
+                <w:rFonts w:asciiTheme="minorHAnsi" w:hAnsiTheme="minorHAnsi" w:cstheme="minorHAnsi"/>
+                <w:sz w:val="16"/>
+                <w:szCs w:val="16"/>
+              </w:rPr>
+              <w:t>and/or process</w:t>
+            </w:r>
+            <w:r>
+              <w:rPr>
+                <w:rFonts w:asciiTheme="minorHAnsi" w:hAnsiTheme="minorHAnsi" w:cstheme="minorHAnsi"/>
+                <w:sz w:val="16"/>
+                <w:szCs w:val="16"/>
+              </w:rPr>
+              <w:t xml:space="preserve"> that encapsulates </w:t>
+            </w:r>
+            <w:r>
+              <w:rPr>
+                <w:rFonts w:asciiTheme="minorHAnsi" w:hAnsiTheme="minorHAnsi" w:cstheme="minorHAnsi"/>
+                <w:sz w:val="16"/>
+                <w:szCs w:val="16"/>
+              </w:rPr>
+              <w:t>major aspects of the</w:t>
+            </w:r>
+            <w:r>
+              <w:rPr>
+                <w:rFonts w:asciiTheme="minorHAnsi" w:hAnsiTheme="minorHAnsi" w:cstheme="minorHAnsi"/>
+                <w:sz w:val="16"/>
+                <w:szCs w:val="16"/>
+              </w:rPr>
+              <w:t xml:space="preserve"> work using an approach such as 5Ws&amp;</w:t>
+            </w:r>
+            <w:r>
+              <w:rPr>
+                <w:rFonts w:asciiTheme="minorHAnsi" w:hAnsiTheme="minorHAnsi" w:cstheme="minorHAnsi"/>
+                <w:sz w:val="16"/>
+                <w:szCs w:val="16"/>
+              </w:rPr>
+              <w:t>H but</w:t>
+            </w:r>
+            <w:r>
+              <w:rPr>
+                <w:rFonts w:asciiTheme="minorHAnsi" w:hAnsiTheme="minorHAnsi" w:cstheme="minorHAnsi"/>
+                <w:sz w:val="16"/>
+                <w:szCs w:val="16"/>
+              </w:rPr>
+              <w:t xml:space="preserve"> leaves out some important </w:t>
+            </w:r>
+            <w:r>
+              <w:rPr>
+                <w:rFonts w:asciiTheme="minorHAnsi" w:hAnsiTheme="minorHAnsi" w:cstheme="minorHAnsi"/>
+                <w:sz w:val="16"/>
+                <w:szCs w:val="16"/>
+              </w:rPr>
+              <w:t xml:space="preserve">supporting </w:t>
+            </w:r>
+            <w:r>
+              <w:rPr>
+                <w:rFonts w:asciiTheme="minorHAnsi" w:hAnsiTheme="minorHAnsi" w:cstheme="minorHAnsi"/>
+                <w:sz w:val="16"/>
+                <w:szCs w:val="16"/>
+              </w:rPr>
+              <w:t>aspects.</w:t>
+            </w:r>
+          </w:p>
+        </w:tc>
+        <w:tc>
+          <w:tcPr>
+            <w:tcW w:w="1681" w:type="dxa"/>
+          </w:tcPr>
+          <w:p>
+            <w:pPr>
+              <w:rPr>
+                <w:rFonts w:asciiTheme="minorHAnsi" w:hAnsiTheme="minorHAnsi" w:cstheme="minorHAnsi"/>
+                <w:sz w:val="16"/>
+                <w:szCs w:val="16"/>
+              </w:rPr>
+            </w:pPr>
+            <w:r>
+              <w:rPr>
+                <w:rFonts w:asciiTheme="minorHAnsi" w:hAnsiTheme="minorHAnsi" w:cstheme="minorHAnsi"/>
+                <w:sz w:val="16"/>
+                <w:szCs w:val="16"/>
+              </w:rPr>
+              <w:t>Work contains a clear narrative</w:t>
+            </w:r>
+            <w:r>
+              <w:rPr>
+                <w:rFonts w:asciiTheme="minorHAnsi" w:hAnsiTheme="minorHAnsi" w:cstheme="minorHAnsi"/>
+                <w:sz w:val="16"/>
+                <w:szCs w:val="16"/>
+              </w:rPr>
+              <w:t xml:space="preserve"> </w:t>
+            </w:r>
+            <w:r>
+              <w:rPr>
+                <w:rFonts w:asciiTheme="minorHAnsi" w:hAnsiTheme="minorHAnsi" w:cstheme="minorHAnsi"/>
+                <w:sz w:val="16"/>
+                <w:szCs w:val="16"/>
+              </w:rPr>
+              <w:t>and/or process</w:t>
+            </w:r>
+            <w:r>
+              <w:rPr>
+                <w:rFonts w:asciiTheme="minorHAnsi" w:hAnsiTheme="minorHAnsi" w:cstheme="minorHAnsi"/>
+                <w:sz w:val="16"/>
+                <w:szCs w:val="16"/>
+              </w:rPr>
+              <w:t xml:space="preserve"> that encapsulates the work </w:t>
+            </w:r>
+            <w:r>
+              <w:rPr>
+                <w:rFonts w:asciiTheme="minorHAnsi" w:hAnsiTheme="minorHAnsi" w:cstheme="minorHAnsi"/>
+                <w:sz w:val="16"/>
+                <w:szCs w:val="16"/>
+              </w:rPr>
+              <w:t xml:space="preserve">using an approach such as </w:t>
+            </w:r>
+            <w:r>
+              <w:rPr>
+                <w:rFonts w:asciiTheme="minorHAnsi" w:hAnsiTheme="minorHAnsi" w:cstheme="minorHAnsi"/>
+                <w:sz w:val="16"/>
+                <w:szCs w:val="16"/>
+              </w:rPr>
+              <w:t>5Ws&amp;H</w:t>
+            </w:r>
+            <w:r>
+              <w:rPr>
+                <w:rFonts w:asciiTheme="minorHAnsi" w:hAnsiTheme="minorHAnsi" w:cstheme="minorHAnsi"/>
+                <w:sz w:val="16"/>
+                <w:szCs w:val="16"/>
+              </w:rPr>
+              <w:t>.</w:t>
+            </w:r>
+          </w:p>
+        </w:tc>
+        <w:tc>
+          <w:tcPr>
+            <w:tcW w:w="1681" w:type="dxa"/>
+          </w:tcPr>
+          <w:p>
+            <w:pPr>
+              <w:rPr>
+                <w:rFonts w:asciiTheme="minorHAnsi" w:hAnsiTheme="minorHAnsi" w:cstheme="minorHAnsi"/>
+                <w:sz w:val="16"/>
+                <w:szCs w:val="16"/>
+              </w:rPr>
+            </w:pPr>
+            <w:r>
+              <w:rPr>
+                <w:rFonts w:asciiTheme="minorHAnsi" w:hAnsiTheme="minorHAnsi" w:cstheme="minorHAnsi"/>
+                <w:sz w:val="16"/>
+                <w:szCs w:val="16"/>
+              </w:rPr>
+              <w:t>Work contains a clear and highly engaging narrative that encapsulates the work</w:t>
+            </w:r>
+            <w:r>
+              <w:rPr>
+                <w:rFonts w:asciiTheme="minorHAnsi" w:hAnsiTheme="minorHAnsi" w:cstheme="minorHAnsi"/>
+                <w:sz w:val="16"/>
+                <w:szCs w:val="16"/>
+              </w:rPr>
+              <w:t xml:space="preserve"> </w:t>
+            </w:r>
+            <w:r>
+              <w:rPr>
+                <w:rFonts w:asciiTheme="minorHAnsi" w:hAnsiTheme="minorHAnsi" w:cstheme="minorHAnsi"/>
+                <w:sz w:val="16"/>
+                <w:szCs w:val="16"/>
+              </w:rPr>
+              <w:t>and/or process</w:t>
+            </w:r>
+            <w:r>
+              <w:rPr>
+                <w:rFonts w:asciiTheme="minorHAnsi" w:hAnsiTheme="minorHAnsi" w:cstheme="minorHAnsi"/>
+                <w:sz w:val="16"/>
+                <w:szCs w:val="16"/>
+              </w:rPr>
+              <w:t xml:space="preserve"> </w:t>
+            </w:r>
+            <w:r>
+              <w:rPr>
+                <w:rFonts w:asciiTheme="minorHAnsi" w:hAnsiTheme="minorHAnsi" w:cstheme="minorHAnsi"/>
+                <w:sz w:val="16"/>
+                <w:szCs w:val="16"/>
+              </w:rPr>
+              <w:t>using an approach such as 5Ws&amp;H</w:t>
+            </w:r>
+          </w:p>
+        </w:tc>
+        <w:tc>
+          <w:tcPr>
+            <w:tcW w:w="1681" w:type="dxa"/>
+          </w:tcPr>
+          <w:p>
+            <w:pPr>
+              <w:rPr>
+                <w:rFonts w:asciiTheme="minorHAnsi" w:hAnsiTheme="minorHAnsi" w:cstheme="minorHAnsi"/>
+                <w:sz w:val="16"/>
+                <w:szCs w:val="16"/>
+              </w:rPr>
+            </w:pPr>
+            <w:r>
+              <w:rPr>
+                <w:rFonts w:asciiTheme="minorHAnsi" w:hAnsiTheme="minorHAnsi" w:cstheme="minorHAnsi"/>
+                <w:sz w:val="16"/>
+                <w:szCs w:val="16"/>
+              </w:rPr>
+              <w:t>Narrative</w:t>
+            </w:r>
+            <w:r>
+              <w:rPr>
+                <w:rFonts w:asciiTheme="minorHAnsi" w:hAnsiTheme="minorHAnsi" w:cstheme="minorHAnsi"/>
+                <w:sz w:val="16"/>
+                <w:szCs w:val="16"/>
+              </w:rPr>
+              <w:t xml:space="preserve"> </w:t>
+            </w:r>
+            <w:r>
+              <w:rPr>
+                <w:rFonts w:asciiTheme="minorHAnsi" w:hAnsiTheme="minorHAnsi" w:cstheme="minorHAnsi"/>
+                <w:sz w:val="16"/>
+                <w:szCs w:val="16"/>
+              </w:rPr>
+              <w:t>and/or process</w:t>
+            </w:r>
+            <w:r>
+              <w:rPr>
+                <w:rFonts w:asciiTheme="minorHAnsi" w:hAnsiTheme="minorHAnsi" w:cstheme="minorHAnsi"/>
+                <w:sz w:val="16"/>
+                <w:szCs w:val="16"/>
+              </w:rPr>
+              <w:t xml:space="preserve"> is of exceptional quality and contains highly revealing and novel insights.</w:t>
+            </w:r>
+          </w:p>
+        </w:tc>
+      </w:tr>
+      <w:tr>
+        <w:trPr>
+          <w:trHeight w:val="920"/>
+        </w:trPr>
+        <w:tc>
+          <w:tcPr>
+            <w:tcW w:w="988" w:type="dxa"/>
+            <w:vMerge/>
+            <w:vAlign w:val="center"/>
+          </w:tcPr>
+          <w:p>
+            <w:pPr>
+              <w:pBdr>
+                <w:top w:val="nil"/>
+                <w:left w:val="nil"/>
+                <w:bottom w:val="nil"/>
+                <w:right w:val="nil"/>
+                <w:between w:val="nil"/>
+              </w:pBdr>
+              <w:spacing w:line="276" w:lineRule="auto"/>
+              <w:rPr>
+                <w:rFonts w:asciiTheme="minorHAnsi" w:hAnsiTheme="minorHAnsi" w:cstheme="minorHAnsi"/>
+                <w:sz w:val="16"/>
+                <w:szCs w:val="16"/>
+              </w:rPr>
+            </w:pPr>
+          </w:p>
+        </w:tc>
+        <w:tc>
+          <w:tcPr>
+            <w:tcW w:w="1134" w:type="dxa"/>
+            <w:vMerge/>
+          </w:tcPr>
+          <w:p>
+            <w:pPr>
+              <w:jc w:val="center"/>
+              <w:rPr>
+                <w:rFonts w:asciiTheme="minorHAnsi" w:hAnsiTheme="minorHAnsi" w:cstheme="minorHAnsi"/>
+                <w:sz w:val="16"/>
+                <w:szCs w:val="16"/>
+              </w:rPr>
+            </w:pPr>
+          </w:p>
+        </w:tc>
+        <w:tc>
+          <w:tcPr>
+            <w:tcW w:w="850" w:type="dxa"/>
+            <w:vAlign w:val="center"/>
+          </w:tcPr>
+          <w:p>
+            <w:pPr>
+              <w:jc w:val="center"/>
+              <w:rPr>
+                <w:rFonts w:asciiTheme="minorHAnsi" w:hAnsiTheme="minorHAnsi" w:cstheme="minorHAnsi"/>
+                <w:sz w:val="16"/>
+                <w:szCs w:val="16"/>
+              </w:rPr>
+            </w:pPr>
+            <w:r>
+              <w:rPr>
+                <w:rFonts w:asciiTheme="minorHAnsi" w:hAnsiTheme="minorHAnsi" w:cstheme="minorHAnsi"/>
+                <w:sz w:val="16"/>
+                <w:szCs w:val="16"/>
+              </w:rPr>
+              <w:t>Relevance to professional pathway</w:t>
+            </w:r>
+          </w:p>
+        </w:tc>
+        <w:tc>
+          <w:tcPr>
+            <w:tcW w:w="851" w:type="dxa"/>
+            <w:vAlign w:val="center"/>
+          </w:tcPr>
+          <w:p>
+            <w:pPr>
+              <w:jc w:val="center"/>
+              <w:rPr>
+                <w:rFonts w:asciiTheme="minorHAnsi" w:hAnsiTheme="minorHAnsi" w:cstheme="minorHAnsi"/>
+                <w:sz w:val="16"/>
+                <w:szCs w:val="16"/>
+              </w:rPr>
+            </w:pPr>
+            <w:r>
+              <w:rPr>
+                <w:rFonts w:asciiTheme="minorHAnsi" w:hAnsiTheme="minorHAnsi" w:cstheme="minorHAnsi"/>
+                <w:sz w:val="16"/>
+                <w:szCs w:val="16"/>
+              </w:rPr>
+              <w:t>2</w:t>
+            </w:r>
+            <w:r>
+              <w:rPr>
+                <w:rFonts w:asciiTheme="minorHAnsi" w:hAnsiTheme="minorHAnsi" w:cstheme="minorHAnsi"/>
+                <w:sz w:val="16"/>
+                <w:szCs w:val="16"/>
+              </w:rPr>
+              <w:t>0%</w:t>
             </w:r>
           </w:p>
         </w:tc>
@@ -4432,7 +5187,7 @@
     <w:name w:val="Normal"/>
     <w:uiPriority w:val="1"/>
     <w:qFormat/>
-    <w:rsid w:val="001A05EC"/>
+    <w:rsid w:val="001B0670"/>
     <w:pPr>
       <w:widowControl/>
       <w:autoSpaceDE/>
@@ -5114,7 +5869,7 @@
 </file>
 
 <file path=customXml/itemProps1.xml><?xml version="1.0" encoding="utf-8"?>
-<ds:datastoreItem xmlns:ds="http://schemas.openxmlformats.org/officeDocument/2006/customXml" ds:itemID="{E2A154FB-8F83-B943-AD54-BD9D6BA78648}">
+<ds:datastoreItem xmlns:ds="http://schemas.openxmlformats.org/officeDocument/2006/customXml" ds:itemID="{5D308C08-4D84-D14E-9BCB-C53986684C23}">
   <ds:schemaRefs>
     <ds:schemaRef ds:uri="http://schemas.openxmlformats.org/officeDocument/2006/bibliography"/>
   </ds:schemaRefs>

</xml_diff>

<commit_message>
GAM340 Ass01 again :s
</commit_message>
<xml_diff>
--- a/GAM340/1/2019-20-gam340-assignment-1-brief.docx
+++ b/GAM340/1/2019-20-gam340-assignment-1-brief.docx
@@ -19,16 +19,16 @@
           <w:lang w:val="en-GB" w:eastAsia="en-GB"/>
         </w:rPr>
         <w:drawing>
-          <wp:anchor distT="0" distB="0" distL="114300" distR="114300" simplePos="0" relativeHeight="251664384" behindDoc="0" locked="0" layoutInCell="1" allowOverlap="1" wp14:anchorId="12EB2EEC" wp14:editId="6DF02512">
+          <wp:anchor distT="0" distB="0" distL="114300" distR="114300" simplePos="0" relativeHeight="251664384" behindDoc="0" locked="0" layoutInCell="1" allowOverlap="1" wp14:anchorId="12EB2EEC" wp14:editId="6A5B1B43">
             <wp:simplePos x="0" y="0"/>
             <wp:positionH relativeFrom="column">
-              <wp:posOffset>194883</wp:posOffset>
+              <wp:posOffset>258267</wp:posOffset>
             </wp:positionH>
             <wp:positionV relativeFrom="paragraph">
-              <wp:posOffset>37465</wp:posOffset>
+              <wp:posOffset>35967</wp:posOffset>
             </wp:positionV>
-            <wp:extent cx="6831482" cy="1621852"/>
-            <wp:effectExtent l="19050" t="0" r="7468" b="0"/>
+            <wp:extent cx="6765896" cy="1621642"/>
+            <wp:effectExtent l="0" t="0" r="0" b="0"/>
             <wp:wrapNone/>
             <wp:docPr id="17" name="Picture 17"/>
             <wp:cNvGraphicFramePr>
@@ -53,7 +53,7 @@
                   <pic:spPr bwMode="auto">
                     <a:xfrm>
                       <a:off x="0" y="0"/>
-                      <a:ext cx="6831482" cy="1621852"/>
+                      <a:ext cx="6781350" cy="1625346"/>
                     </a:xfrm>
                     <a:prstGeom prst="rect">
                       <a:avLst/>
@@ -69,6 +69,9 @@
                 </pic:pic>
               </a:graphicData>
             </a:graphic>
+            <wp14:sizeRelH relativeFrom="margin">
+              <wp14:pctWidth>0</wp14:pctWidth>
+            </wp14:sizeRelH>
           </wp:anchor>
         </w:drawing>
       </w:r>
@@ -346,7 +349,7 @@
       <w:pPr>
         <w:pStyle w:val="BodyText"/>
         <w:spacing w:before="69"/>
-        <w:ind w:left="284"/>
+        <w:ind w:left="426"/>
         <w:rPr>
           <w:lang w:val="en-GB"/>
         </w:rPr>
@@ -451,13 +454,37 @@
               <w:rPr>
                 <w:noProof/>
               </w:rPr>
+              <w:instrText xml:space="preserve"> INCLUDEPICTURE  "https://encrypted-tbn0.gstatic.com/images?q=tbn:ANd9GcT8Gx2dD2VnT9-c6Fq2fusuNJ1eLffM0NtAnSFCk3u-U7C2OAb3" \* MERGEFORMATINET </w:instrText>
+            </w:r>
+            <w:r>
+              <w:rPr>
+                <w:noProof/>
+              </w:rPr>
+              <w:fldChar w:fldCharType="separate"/>
+            </w:r>
+            <w:r>
+              <w:rPr>
+                <w:noProof/>
+              </w:rPr>
+              <w:fldChar w:fldCharType="begin"/>
+            </w:r>
+            <w:r>
+              <w:rPr>
+                <w:noProof/>
+              </w:rPr>
               <w:instrText xml:space="preserve"> </w:instrText>
             </w:r>
             <w:r>
               <w:rPr>
                 <w:noProof/>
               </w:rPr>
-              <w:instrText>INCLUDEPICTURE  "https://encrypted-tbn0.gstatic.com/images?q=tbn:ANd9GcT8Gx2dD2VnT9-c6Fq2fusuNJ1eLffM0NtAnSFCk3u-U7C2OAb3" \* MERGEFORMATINET</w:instrText>
+              <w:instrText>INCLUDEPICTURE  "https://encrypted-tbn0.gstatic.com/images?q=tbn:ANd9GcT8Gx2dD2VnT9</w:instrText>
+            </w:r>
+            <w:r>
+              <w:rPr>
+                <w:noProof/>
+              </w:rPr>
+              <w:instrText>-c6Fq2fusuNJ1eLffM0NtAnSFCk3u-U7C2OAb3" \* MERGEFORMATINET</w:instrText>
             </w:r>
             <w:r>
               <w:rPr>
@@ -499,6 +526,12 @@
                   <v:imagedata r:id="rId9" r:href="rId10"/>
                 </v:shape>
               </w:pict>
+            </w:r>
+            <w:r>
+              <w:rPr>
+                <w:noProof/>
+              </w:rPr>
+              <w:fldChar w:fldCharType="end"/>
             </w:r>
             <w:r>
               <w:rPr>
@@ -809,8 +842,6 @@
                 <w:lang w:val="en-GB"/>
               </w:rPr>
             </w:pPr>
-            <w:bookmarkStart w:id="1" w:name="_GoBack"/>
-            <w:bookmarkEnd w:id="1"/>
           </w:p>
           <w:p>
             <w:r>
@@ -850,13 +881,37 @@
               <w:rPr>
                 <w:noProof/>
               </w:rPr>
+              <w:instrText xml:space="preserve"> INCLUDEPICTURE  "https://encrypted-tbn0.gstatic.com/images?q=tbn:ANd9GcRHD5Q-SQSONSsy45ZlGbKk0NM4e9Q2KJAUZ9pXSuNi2RhTRKqZ" \* MERGEFORMATINET </w:instrText>
+            </w:r>
+            <w:r>
+              <w:rPr>
+                <w:noProof/>
+              </w:rPr>
+              <w:fldChar w:fldCharType="separate"/>
+            </w:r>
+            <w:r>
+              <w:rPr>
+                <w:noProof/>
+              </w:rPr>
+              <w:fldChar w:fldCharType="begin"/>
+            </w:r>
+            <w:r>
+              <w:rPr>
+                <w:noProof/>
+              </w:rPr>
               <w:instrText xml:space="preserve"> </w:instrText>
             </w:r>
             <w:r>
               <w:rPr>
                 <w:noProof/>
               </w:rPr>
-              <w:instrText>INCLUDEPICTURE  "https://encrypted-tbn0.gstatic.com/images?q=tbn:ANd9GcRHD5Q-SQSONSsy45ZlGbKk0NM4e9Q2KJAUZ9pXSuNi2RhTRKqZ" \* MERGEFORMATINET</w:instrText>
+              <w:instrText>INCLUDEPICTURE  "https://encrypted-tbn0.gstatic.com/images?q=tbn:ANd9GcRHD5Q-SQSONS</w:instrText>
+            </w:r>
+            <w:r>
+              <w:rPr>
+                <w:noProof/>
+              </w:rPr>
+              <w:instrText>sy45ZlGbKk0NM4e9Q2KJAUZ9pXSuNi2RhTRKqZ" \* MERGEFORMATINET</w:instrText>
             </w:r>
             <w:r>
               <w:rPr>
@@ -879,6 +934,12 @@
                   <v:imagedata r:id="rId12" r:href="rId13"/>
                 </v:shape>
               </w:pict>
+            </w:r>
+            <w:r>
+              <w:rPr>
+                <w:noProof/>
+              </w:rPr>
+              <w:fldChar w:fldCharType="end"/>
             </w:r>
             <w:r>
               <w:rPr>
@@ -1073,7 +1134,29 @@
                 <w:sz w:val="22"/>
                 <w:lang w:val="en-GB"/>
               </w:rPr>
-              <w:t>-anon</w:t>
+              <w:t>-</w:t>
+            </w:r>
+            <w:r>
+              <w:rPr>
+                <w:rFonts w:cstheme="minorHAnsi"/>
+                <w:i/>
+                <w:iCs/>
+                <w:sz w:val="22"/>
+                <w:lang w:val="en-GB"/>
+              </w:rPr>
+              <w:t>A</w:t>
+            </w:r>
+            <w:bookmarkStart w:id="1" w:name="_GoBack"/>
+            <w:bookmarkEnd w:id="1"/>
+            <w:r>
+              <w:rPr>
+                <w:rFonts w:cstheme="minorHAnsi"/>
+                <w:i/>
+                <w:iCs/>
+                <w:sz w:val="22"/>
+                <w:lang w:val="en-GB"/>
+              </w:rPr>
+              <w:t>non</w:t>
             </w:r>
           </w:p>
           <w:p/>
@@ -5843,7 +5926,7 @@
 </file>
 
 <file path=customXml/itemProps1.xml><?xml version="1.0" encoding="utf-8"?>
-<ds:datastoreItem xmlns:ds="http://schemas.openxmlformats.org/officeDocument/2006/customXml" ds:itemID="{25541634-CBAE-AD4B-AC75-A33C01A88E01}">
+<ds:datastoreItem xmlns:ds="http://schemas.openxmlformats.org/officeDocument/2006/customXml" ds:itemID="{89AA22F0-90C2-4842-BDB5-6A7FF87A3DB9}">
   <ds:schemaRefs>
     <ds:schemaRef ds:uri="http://schemas.openxmlformats.org/officeDocument/2006/bibliography"/>
   </ds:schemaRefs>

</xml_diff>